<commit_message>
Ade : Update tampilan kontak
</commit_message>
<xml_diff>
--- a/Dokumentasi/22312055_Ade Chandra Pratama.docx
+++ b/Dokumentasi/22312055_Ade Chandra Pratama.docx
@@ -356,6 +356,278 @@
         </w:drawing>
       </w:r>
     </w:p>
+    <w:p>
+      <w:pPr>
+        <w:pStyle w:val="ListParagraph"/>
+      </w:pPr>
+    </w:p>
+    <w:p>
+      <w:pPr>
+        <w:pStyle w:val="ListParagraph"/>
+        <w:numPr>
+          <w:ilvl w:val="0"/>
+          <w:numId w:val="1"/>
+        </w:numPr>
+      </w:pPr>
+      <w:r>
+        <w:t xml:space="preserve">Saya </w:t>
+      </w:r>
+      <w:proofErr w:type="spellStart"/>
+      <w:r>
+        <w:t>mengupdate</w:t>
+      </w:r>
+      <w:proofErr w:type="spellEnd"/>
+      <w:r>
+        <w:t xml:space="preserve"> </w:t>
+      </w:r>
+      <w:proofErr w:type="spellStart"/>
+      <w:r>
+        <w:t>tampilan</w:t>
+      </w:r>
+      <w:proofErr w:type="spellEnd"/>
+      <w:r>
+        <w:t xml:space="preserve"> </w:t>
+      </w:r>
+      <w:proofErr w:type="spellStart"/>
+      <w:r>
+        <w:t>harga</w:t>
+      </w:r>
+      <w:proofErr w:type="spellEnd"/>
+      <w:r>
+        <w:t xml:space="preserve"> </w:t>
+      </w:r>
+      <w:proofErr w:type="spellStart"/>
+      <w:r>
+        <w:t>menjadi</w:t>
+      </w:r>
+      <w:proofErr w:type="spellEnd"/>
+      <w:r>
+        <w:t xml:space="preserve"> card yang </w:t>
+      </w:r>
+      <w:proofErr w:type="spellStart"/>
+      <w:r>
+        <w:t>bisa</w:t>
+      </w:r>
+      <w:proofErr w:type="spellEnd"/>
+      <w:r>
+        <w:t xml:space="preserve"> </w:t>
+      </w:r>
+      <w:proofErr w:type="spellStart"/>
+      <w:r>
+        <w:t>diklik</w:t>
+      </w:r>
+      <w:proofErr w:type="spellEnd"/>
+      <w:r>
+        <w:t xml:space="preserve"> </w:t>
+      </w:r>
+      <w:proofErr w:type="spellStart"/>
+      <w:r>
+        <w:t>untuk</w:t>
+      </w:r>
+      <w:proofErr w:type="spellEnd"/>
+      <w:r>
+        <w:t xml:space="preserve"> </w:t>
+      </w:r>
+      <w:proofErr w:type="spellStart"/>
+      <w:r>
+        <w:t>masuk</w:t>
+      </w:r>
+      <w:proofErr w:type="spellEnd"/>
+      <w:r>
+        <w:t xml:space="preserve"> </w:t>
+      </w:r>
+      <w:proofErr w:type="spellStart"/>
+      <w:r>
+        <w:t>ke</w:t>
+      </w:r>
+      <w:proofErr w:type="spellEnd"/>
+      <w:r>
+        <w:t xml:space="preserve"> </w:t>
+      </w:r>
+      <w:proofErr w:type="spellStart"/>
+      <w:r>
+        <w:t>whatsapp</w:t>
+      </w:r>
+      <w:proofErr w:type="spellEnd"/>
+      <w:r>
+        <w:t xml:space="preserve"> admin </w:t>
+      </w:r>
+      <w:proofErr w:type="spellStart"/>
+      <w:r>
+        <w:t>dengan</w:t>
+      </w:r>
+      <w:proofErr w:type="spellEnd"/>
+      <w:r>
+        <w:t xml:space="preserve"> chat </w:t>
+      </w:r>
+      <w:proofErr w:type="spellStart"/>
+      <w:r>
+        <w:t>otomati</w:t>
+      </w:r>
+      <w:proofErr w:type="spellEnd"/>
+    </w:p>
+    <w:p>
+      <w:pPr>
+        <w:pStyle w:val="ListParagraph"/>
+      </w:pPr>
+      <w:r>
+        <w:rPr>
+          <w:noProof/>
+        </w:rPr>
+        <w:drawing>
+          <wp:inline distT="0" distB="0" distL="0" distR="0" wp14:anchorId="1CEF342F" wp14:editId="597915FA">
+            <wp:extent cx="4857750" cy="2278181"/>
+            <wp:effectExtent l="0" t="0" r="0" b="8255"/>
+            <wp:docPr id="1380264608" name="Picture 1"/>
+            <wp:cNvGraphicFramePr>
+              <a:graphicFrameLocks xmlns:a="http://schemas.openxmlformats.org/drawingml/2006/main" noChangeAspect="1"/>
+            </wp:cNvGraphicFramePr>
+            <a:graphic xmlns:a="http://schemas.openxmlformats.org/drawingml/2006/main">
+              <a:graphicData uri="http://schemas.openxmlformats.org/drawingml/2006/picture">
+                <pic:pic xmlns:pic="http://schemas.openxmlformats.org/drawingml/2006/picture">
+                  <pic:nvPicPr>
+                    <pic:cNvPr id="1380264608" name="Picture 1380264608"/>
+                    <pic:cNvPicPr/>
+                  </pic:nvPicPr>
+                  <pic:blipFill>
+                    <a:blip r:embed="rId7" cstate="print">
+                      <a:extLst>
+                        <a:ext uri="{28A0092B-C50C-407E-A947-70E740481C1C}">
+                          <a14:useLocalDpi xmlns:a14="http://schemas.microsoft.com/office/drawing/2010/main" val="0"/>
+                        </a:ext>
+                      </a:extLst>
+                    </a:blip>
+                    <a:stretch>
+                      <a:fillRect/>
+                    </a:stretch>
+                  </pic:blipFill>
+                  <pic:spPr>
+                    <a:xfrm>
+                      <a:off x="0" y="0"/>
+                      <a:ext cx="4883948" cy="2290467"/>
+                    </a:xfrm>
+                    <a:prstGeom prst="rect">
+                      <a:avLst/>
+                    </a:prstGeom>
+                  </pic:spPr>
+                </pic:pic>
+              </a:graphicData>
+            </a:graphic>
+          </wp:inline>
+        </w:drawing>
+      </w:r>
+    </w:p>
+    <w:p>
+      <w:pPr>
+        <w:pStyle w:val="ListParagraph"/>
+        <w:numPr>
+          <w:ilvl w:val="0"/>
+          <w:numId w:val="1"/>
+        </w:numPr>
+      </w:pPr>
+      <w:r>
+        <w:lastRenderedPageBreak/>
+        <w:t xml:space="preserve">Saya </w:t>
+      </w:r>
+      <w:proofErr w:type="spellStart"/>
+      <w:r>
+        <w:t>mengupdate</w:t>
+      </w:r>
+      <w:proofErr w:type="spellEnd"/>
+      <w:r>
+        <w:t xml:space="preserve"> </w:t>
+      </w:r>
+      <w:proofErr w:type="spellStart"/>
+      <w:r>
+        <w:t>tampilan</w:t>
+      </w:r>
+      <w:proofErr w:type="spellEnd"/>
+      <w:r>
+        <w:t xml:space="preserve"> </w:t>
+      </w:r>
+      <w:proofErr w:type="spellStart"/>
+      <w:r>
+        <w:t>kontak</w:t>
+      </w:r>
+      <w:proofErr w:type="spellEnd"/>
+      <w:r>
+        <w:t xml:space="preserve"> </w:t>
+      </w:r>
+      <w:proofErr w:type="spellStart"/>
+      <w:r>
+        <w:t>dengan</w:t>
+      </w:r>
+      <w:proofErr w:type="spellEnd"/>
+      <w:r>
+        <w:t xml:space="preserve"> </w:t>
+      </w:r>
+      <w:proofErr w:type="spellStart"/>
+      <w:r>
+        <w:t>tampilan</w:t>
+      </w:r>
+      <w:proofErr w:type="spellEnd"/>
+      <w:r>
+        <w:t xml:space="preserve"> </w:t>
+      </w:r>
+      <w:proofErr w:type="spellStart"/>
+      <w:r>
+        <w:t>lebih</w:t>
+      </w:r>
+      <w:proofErr w:type="spellEnd"/>
+      <w:r>
+        <w:t xml:space="preserve"> </w:t>
+      </w:r>
+      <w:proofErr w:type="spellStart"/>
+      <w:r>
+        <w:t>menarik</w:t>
+      </w:r>
+      <w:proofErr w:type="spellEnd"/>
+      <w:r>
+        <w:t>.</w:t>
+      </w:r>
+    </w:p>
+    <w:p>
+      <w:pPr>
+        <w:pStyle w:val="ListParagraph"/>
+      </w:pPr>
+      <w:r>
+        <w:drawing>
+          <wp:inline distT="0" distB="0" distL="0" distR="0" wp14:anchorId="5F75D684" wp14:editId="41A1BD19">
+            <wp:extent cx="5093015" cy="2380615"/>
+            <wp:effectExtent l="0" t="0" r="0" b="635"/>
+            <wp:docPr id="1265473055" name="Picture 1"/>
+            <wp:cNvGraphicFramePr>
+              <a:graphicFrameLocks xmlns:a="http://schemas.openxmlformats.org/drawingml/2006/main" noChangeAspect="1"/>
+            </wp:cNvGraphicFramePr>
+            <a:graphic xmlns:a="http://schemas.openxmlformats.org/drawingml/2006/main">
+              <a:graphicData uri="http://schemas.openxmlformats.org/drawingml/2006/picture">
+                <pic:pic xmlns:pic="http://schemas.openxmlformats.org/drawingml/2006/picture">
+                  <pic:nvPicPr>
+                    <pic:cNvPr id="1265473055" name=""/>
+                    <pic:cNvPicPr/>
+                  </pic:nvPicPr>
+                  <pic:blipFill>
+                    <a:blip r:embed="rId8"/>
+                    <a:stretch>
+                      <a:fillRect/>
+                    </a:stretch>
+                  </pic:blipFill>
+                  <pic:spPr>
+                    <a:xfrm>
+                      <a:off x="0" y="0"/>
+                      <a:ext cx="5098989" cy="2383408"/>
+                    </a:xfrm>
+                    <a:prstGeom prst="rect">
+                      <a:avLst/>
+                    </a:prstGeom>
+                  </pic:spPr>
+                </pic:pic>
+              </a:graphicData>
+            </a:graphic>
+          </wp:inline>
+        </w:drawing>
+      </w:r>
+    </w:p>
     <w:sectPr>
       <w:pgSz w:w="11906" w:h="16838"/>
       <w:pgMar w:top="1440" w:right="1440" w:bottom="1440" w:left="1440" w:header="708" w:footer="708" w:gutter="0"/>
@@ -371,7 +643,7 @@
   <w:abstractNum w:abstractNumId="0" w15:restartNumberingAfterBreak="0">
     <w:nsid w:val="195D4D13"/>
     <w:multiLevelType w:val="hybridMultilevel"/>
-    <w:tmpl w:val="BC52288A"/>
+    <w:tmpl w:val="BDD07FE8"/>
     <w:lvl w:ilvl="0" w:tplc="3809000F">
       <w:start w:val="1"/>
       <w:numFmt w:val="decimal"/>

</xml_diff>